<commit_message>
super man file modified
</commit_message>
<xml_diff>
--- a/Super man I love you.docx
+++ b/Super man I love you.docx
@@ -9,7 +9,10 @@
       </w:r>
       <w:proofErr w:type="spellEnd"/>
       <w:r>
-        <w:t xml:space="preserve"> I love you</w:t>
+        <w:t xml:space="preserve"> I love </w:t>
+      </w:r>
+      <w:r>
+        <w:t>lobeeeee</w:t>
       </w:r>
     </w:p>
     <w:sectPr>

</xml_diff>